<commit_message>
Uart added and small fixes to spi
</commit_message>
<xml_diff>
--- a/01Relatorios/VariosCapitulosRelatorio/SPI.docx
+++ b/01Relatorios/VariosCapitulosRelatorio/SPI.docx
@@ -36,7 +36,7 @@
           <w:sz w:val="24"/>
           <w:szCs w:val="24"/>
         </w:rPr>
-        <w:t>A SPI (</w:t>
+        <w:t xml:space="preserve">A </w:t>
       </w:r>
       <w:r>
         <w:rPr>
@@ -93,10 +93,44 @@
       <w:r>
         <w:rPr>
           <w:rFonts w:ascii="NewsGotT" w:hAnsi="NewsGotT"/>
-          <w:sz w:val="24"/>
-          <w:szCs w:val="24"/>
-        </w:rPr>
-        <w:t>) é um protocolo de comunicação</w:t>
+          <w:i/>
+          <w:iCs/>
+          <w:sz w:val="24"/>
+          <w:szCs w:val="24"/>
+        </w:rPr>
+        <w:t xml:space="preserve"> </w:t>
+      </w:r>
+      <w:r>
+        <w:rPr>
+          <w:rFonts w:ascii="NewsGotT" w:hAnsi="NewsGotT"/>
+          <w:sz w:val="24"/>
+          <w:szCs w:val="24"/>
+        </w:rPr>
+        <w:t>(</w:t>
+      </w:r>
+      <w:r>
+        <w:rPr>
+          <w:rFonts w:ascii="NewsGotT" w:hAnsi="NewsGotT"/>
+          <w:sz w:val="24"/>
+          <w:szCs w:val="24"/>
+        </w:rPr>
+        <w:t>SPI</w:t>
+      </w:r>
+      <w:r>
+        <w:rPr>
+          <w:rFonts w:ascii="NewsGotT" w:hAnsi="NewsGotT"/>
+          <w:sz w:val="24"/>
+          <w:szCs w:val="24"/>
+        </w:rPr>
+        <w:t>)</w:t>
+      </w:r>
+      <w:r>
+        <w:rPr>
+          <w:rFonts w:ascii="NewsGotT" w:hAnsi="NewsGotT"/>
+          <w:sz w:val="24"/>
+          <w:szCs w:val="24"/>
+        </w:rPr>
+        <w:t xml:space="preserve"> é um protocolo de comunicação</w:t>
       </w:r>
       <w:r>
         <w:rPr>
@@ -807,15 +841,7 @@
           <w:sz w:val="24"/>
           <w:szCs w:val="24"/>
         </w:rPr>
-        <w:t xml:space="preserve">, </w:t>
-      </w:r>
-      <w:r>
-        <w:rPr>
-          <w:rFonts w:ascii="NewsGotT" w:hAnsi="NewsGotT"/>
-          <w:sz w:val="24"/>
-          <w:szCs w:val="24"/>
-        </w:rPr>
-        <w:t xml:space="preserve">Saída de dados do </w:t>
+        <w:t xml:space="preserve">, Saída de dados do </w:t>
       </w:r>
       <w:proofErr w:type="spellStart"/>
       <w:r>
@@ -1188,7 +1214,31 @@
           <w:sz w:val="24"/>
           <w:szCs w:val="24"/>
         </w:rPr>
-        <w:t xml:space="preserve">Os principais elementos da interface SPI e as suas interações encontram-se descritas na </w:t>
+        <w:t xml:space="preserve">Os principais elementos da interface SPI </w:t>
+      </w:r>
+      <w:r>
+        <w:rPr>
+          <w:rFonts w:ascii="NewsGotT" w:hAnsi="NewsGotT"/>
+          <w:sz w:val="24"/>
+          <w:szCs w:val="24"/>
+        </w:rPr>
+        <w:t>localizada na STM32</w:t>
+      </w:r>
+      <w:r>
+        <w:rPr>
+          <w:rFonts w:ascii="NewsGotT" w:hAnsi="NewsGotT"/>
+          <w:sz w:val="24"/>
+          <w:szCs w:val="24"/>
+        </w:rPr>
+        <w:t xml:space="preserve">F767ZI </w:t>
+      </w:r>
+      <w:r>
+        <w:rPr>
+          <w:rFonts w:ascii="NewsGotT" w:hAnsi="NewsGotT"/>
+          <w:sz w:val="24"/>
+          <w:szCs w:val="24"/>
+        </w:rPr>
+        <w:t xml:space="preserve">e as suas interações encontram-se descritas na </w:t>
       </w:r>
       <w:r>
         <w:rPr>
@@ -1277,6 +1327,35 @@
     </w:p>
     <w:p>
       <w:pPr>
+        <w:spacing w:line="360" w:lineRule="auto"/>
+        <w:jc w:val="center"/>
+        <w:rPr>
+          <w:rFonts w:ascii="NewsGotT" w:hAnsi="NewsGotT"/>
+          <w:sz w:val="24"/>
+          <w:szCs w:val="24"/>
+        </w:rPr>
+      </w:pPr>
+      <w:r>
+        <w:rPr>
+          <w:rFonts w:ascii="NewsGotT" w:hAnsi="NewsGotT"/>
+          <w:sz w:val="24"/>
+          <w:szCs w:val="24"/>
+          <w:highlight w:val="green"/>
+        </w:rPr>
+        <w:t>Diagrama d</w:t>
+      </w:r>
+      <w:r>
+        <w:rPr>
+          <w:rFonts w:ascii="NewsGotT" w:hAnsi="NewsGotT"/>
+          <w:sz w:val="24"/>
+          <w:szCs w:val="24"/>
+          <w:highlight w:val="green"/>
+        </w:rPr>
+        <w:t>e blocos das interfaces SPI</w:t>
+      </w:r>
+    </w:p>
+    <w:p>
+      <w:pPr>
         <w:rPr>
           <w:rFonts w:ascii="NewsGotT" w:hAnsi="NewsGotT"/>
           <w:sz w:val="24"/>
@@ -1328,13 +1407,29 @@
                 <w:szCs w:val="24"/>
               </w:rPr>
             </w:pPr>
-            <w:r>
-              <w:rPr>
-                <w:rFonts w:ascii="NewsGotT" w:hAnsi="NewsGotT"/>
-                <w:sz w:val="24"/>
-                <w:szCs w:val="24"/>
-              </w:rPr>
-              <w:t>Configuração da interface SPI 3</w:t>
+            <w:commentRangeStart w:id="0"/>
+            <w:r>
+              <w:rPr>
+                <w:rFonts w:ascii="NewsGotT" w:hAnsi="NewsGotT"/>
+                <w:sz w:val="24"/>
+                <w:szCs w:val="24"/>
+              </w:rPr>
+              <w:t>Configuração</w:t>
+            </w:r>
+            <w:commentRangeEnd w:id="0"/>
+            <w:r>
+              <w:rPr>
+                <w:rStyle w:val="Refdecomentrio"/>
+              </w:rPr>
+              <w:commentReference w:id="0"/>
+            </w:r>
+            <w:r>
+              <w:rPr>
+                <w:rFonts w:ascii="NewsGotT" w:hAnsi="NewsGotT"/>
+                <w:sz w:val="24"/>
+                <w:szCs w:val="24"/>
+              </w:rPr>
+              <w:t xml:space="preserve"> da interface SPI 3</w:t>
             </w:r>
             <w:r>
               <w:rPr>
@@ -2513,6 +2608,45 @@
     </w:sectPr>
   </w:body>
 </w:document>
+</file>
+
+<file path=word/comments.xml><?xml version="1.0" encoding="utf-8"?>
+<w:comments xmlns:wpc="http://schemas.microsoft.com/office/word/2010/wordprocessingCanvas" xmlns:cx="http://schemas.microsoft.com/office/drawing/2014/chartex" xmlns:cx1="http://schemas.microsoft.com/office/drawing/2015/9/8/chartex" xmlns:cx2="http://schemas.microsoft.com/office/drawing/2015/10/21/chartex" xmlns:cx3="http://schemas.microsoft.com/office/drawing/2016/5/9/chartex" xmlns:cx4="http://schemas.microsoft.com/office/drawing/2016/5/10/chartex" xmlns:cx5="http://schemas.microsoft.com/office/drawing/2016/5/11/chartex" xmlns:cx6="http://schemas.microsoft.com/office/drawing/2016/5/12/chartex" xmlns:cx7="http://schemas.microsoft.com/office/drawing/2016/5/13/chartex" xmlns:cx8="http://schemas.microsoft.com/office/drawing/2016/5/14/chartex" xmlns:mc="http://schemas.openxmlformats.org/markup-compatibility/2006" xmlns:aink="http://schemas.microsoft.com/office/drawing/2016/ink" xmlns:am3d="http://schemas.microsoft.com/office/drawing/2017/model3d" xmlns:o="urn:schemas-microsoft-com:office:office" xmlns:r="http://schemas.openxmlformats.org/officeDocument/2006/relationships" xmlns:m="http://schemas.openxmlformats.org/officeDocument/2006/math" xmlns:v="urn:schemas-microsoft-com:vml" xmlns:wp14="http://schemas.microsoft.com/office/word/2010/wordprocessingDrawing" xmlns:wp="http://schemas.openxmlformats.org/drawingml/2006/wordprocessingDrawing" xmlns:w10="urn:schemas-microsoft-com:office:word" xmlns:w="http://schemas.openxmlformats.org/wordprocessingml/2006/main" xmlns:w14="http://schemas.microsoft.com/office/word/2010/wordml" xmlns:w15="http://schemas.microsoft.com/office/word/2012/wordml" xmlns:w16cex="http://schemas.microsoft.com/office/word/2018/wordml/cex" xmlns:w16cid="http://schemas.microsoft.com/office/word/2016/wordml/cid" xmlns:w16="http://schemas.microsoft.com/office/word/2018/wordml" xmlns:w16sdtdh="http://schemas.microsoft.com/office/word/2020/wordml/sdtdatahash" xmlns:w16se="http://schemas.microsoft.com/office/word/2015/wordml/symex" xmlns:wpg="http://schemas.microsoft.com/office/word/2010/wordprocessingGroup" xmlns:wpi="http://schemas.microsoft.com/office/word/2010/wordprocessingInk" xmlns:wne="http://schemas.microsoft.com/office/word/2006/wordml" xmlns:wps="http://schemas.microsoft.com/office/word/2010/wordprocessingShape" mc:Ignorable="w14 w15 w16se w16cid w16 w16cex w16sdtdh wp14">
+  <w:comment w:id="0" w:author="Francisco" w:date="2021-06-16T12:30:00Z" w:initials="FS">
+    <w:p>
+      <w:pPr>
+        <w:pStyle w:val="Textodecomentrio"/>
+      </w:pPr>
+      <w:r>
+        <w:rPr>
+          <w:rStyle w:val="Refdecomentrio"/>
+        </w:rPr>
+        <w:annotationRef/>
+      </w:r>
+      <w:r>
+        <w:t>Existe um comentário referente a estas tabelas no word da uart</w:t>
+      </w:r>
+    </w:p>
+  </w:comment>
+</w:comments>
+</file>
+
+<file path=word/commentsExtended.xml><?xml version="1.0" encoding="utf-8"?>
+<w15:commentsEx xmlns:wpc="http://schemas.microsoft.com/office/word/2010/wordprocessingCanvas" xmlns:cx="http://schemas.microsoft.com/office/drawing/2014/chartex" xmlns:cx1="http://schemas.microsoft.com/office/drawing/2015/9/8/chartex" xmlns:cx2="http://schemas.microsoft.com/office/drawing/2015/10/21/chartex" xmlns:cx3="http://schemas.microsoft.com/office/drawing/2016/5/9/chartex" xmlns:cx4="http://schemas.microsoft.com/office/drawing/2016/5/10/chartex" xmlns:cx5="http://schemas.microsoft.com/office/drawing/2016/5/11/chartex" xmlns:cx6="http://schemas.microsoft.com/office/drawing/2016/5/12/chartex" xmlns:cx7="http://schemas.microsoft.com/office/drawing/2016/5/13/chartex" xmlns:cx8="http://schemas.microsoft.com/office/drawing/2016/5/14/chartex" xmlns:mc="http://schemas.openxmlformats.org/markup-compatibility/2006" xmlns:aink="http://schemas.microsoft.com/office/drawing/2016/ink" xmlns:am3d="http://schemas.microsoft.com/office/drawing/2017/model3d" xmlns:o="urn:schemas-microsoft-com:office:office" xmlns:r="http://schemas.openxmlformats.org/officeDocument/2006/relationships" xmlns:m="http://schemas.openxmlformats.org/officeDocument/2006/math" xmlns:v="urn:schemas-microsoft-com:vml" xmlns:wp14="http://schemas.microsoft.com/office/word/2010/wordprocessingDrawing" xmlns:wp="http://schemas.openxmlformats.org/drawingml/2006/wordprocessingDrawing" xmlns:w10="urn:schemas-microsoft-com:office:word" xmlns:w="http://schemas.openxmlformats.org/wordprocessingml/2006/main" xmlns:w14="http://schemas.microsoft.com/office/word/2010/wordml" xmlns:w15="http://schemas.microsoft.com/office/word/2012/wordml" xmlns:w16cex="http://schemas.microsoft.com/office/word/2018/wordml/cex" xmlns:w16cid="http://schemas.microsoft.com/office/word/2016/wordml/cid" xmlns:w16="http://schemas.microsoft.com/office/word/2018/wordml" xmlns:w16sdtdh="http://schemas.microsoft.com/office/word/2020/wordml/sdtdatahash" xmlns:w16se="http://schemas.microsoft.com/office/word/2015/wordml/symex" xmlns:wpg="http://schemas.microsoft.com/office/word/2010/wordprocessingGroup" xmlns:wpi="http://schemas.microsoft.com/office/word/2010/wordprocessingInk" xmlns:wne="http://schemas.microsoft.com/office/word/2006/wordml" xmlns:wps="http://schemas.microsoft.com/office/word/2010/wordprocessingShape" mc:Ignorable="w14 w15 w16se w16cid w16 w16cex w16sdtdh wp14">
+  <w15:commentEx w15:paraId="347A2C6B" w15:done="0"/>
+</w15:commentsEx>
+</file>
+
+<file path=word/commentsExtensible.xml><?xml version="1.0" encoding="utf-8"?>
+<w16cex:commentsExtensible xmlns:wpc="http://schemas.microsoft.com/office/word/2010/wordprocessingCanvas" xmlns:cx="http://schemas.microsoft.com/office/drawing/2014/chartex" xmlns:cx1="http://schemas.microsoft.com/office/drawing/2015/9/8/chartex" xmlns:cx2="http://schemas.microsoft.com/office/drawing/2015/10/21/chartex" xmlns:cx3="http://schemas.microsoft.com/office/drawing/2016/5/9/chartex" xmlns:cx4="http://schemas.microsoft.com/office/drawing/2016/5/10/chartex" xmlns:cx5="http://schemas.microsoft.com/office/drawing/2016/5/11/chartex" xmlns:cx6="http://schemas.microsoft.com/office/drawing/2016/5/12/chartex" xmlns:cx7="http://schemas.microsoft.com/office/drawing/2016/5/13/chartex" xmlns:cx8="http://schemas.microsoft.com/office/drawing/2016/5/14/chartex" xmlns:mc="http://schemas.openxmlformats.org/markup-compatibility/2006" xmlns:aink="http://schemas.microsoft.com/office/drawing/2016/ink" xmlns:am3d="http://schemas.microsoft.com/office/drawing/2017/model3d" xmlns:o="urn:schemas-microsoft-com:office:office" xmlns:r="http://schemas.openxmlformats.org/officeDocument/2006/relationships" xmlns:m="http://schemas.openxmlformats.org/officeDocument/2006/math" xmlns:v="urn:schemas-microsoft-com:vml" xmlns:wp14="http://schemas.microsoft.com/office/word/2010/wordprocessingDrawing" xmlns:wp="http://schemas.openxmlformats.org/drawingml/2006/wordprocessingDrawing" xmlns:w10="urn:schemas-microsoft-com:office:word" xmlns:w="http://schemas.openxmlformats.org/wordprocessingml/2006/main" xmlns:w14="http://schemas.microsoft.com/office/word/2010/wordml" xmlns:w15="http://schemas.microsoft.com/office/word/2012/wordml" xmlns:w16cex="http://schemas.microsoft.com/office/word/2018/wordml/cex" xmlns:w16cid="http://schemas.microsoft.com/office/word/2016/wordml/cid" xmlns:w16="http://schemas.microsoft.com/office/word/2018/wordml" xmlns:w16sdtdh="http://schemas.microsoft.com/office/word/2020/wordml/sdtdatahash" xmlns:w16se="http://schemas.microsoft.com/office/word/2015/wordml/symex" xmlns:wpg="http://schemas.microsoft.com/office/word/2010/wordprocessingGroup" xmlns:wpi="http://schemas.microsoft.com/office/word/2010/wordprocessingInk" xmlns:wne="http://schemas.microsoft.com/office/word/2006/wordml" xmlns:wps="http://schemas.microsoft.com/office/word/2010/wordprocessingShape" mc:Ignorable="w14 w15 w16se w16cid w16 w16cex w16sdtdh wp14">
+  <w16cex:commentExtensible w16cex:durableId="24746D5B" w16cex:dateUtc="2021-06-16T11:30:00Z"/>
+</w16cex:commentsExtensible>
+</file>
+
+<file path=word/commentsIds.xml><?xml version="1.0" encoding="utf-8"?>
+<w16cid:commentsIds xmlns:wpc="http://schemas.microsoft.com/office/word/2010/wordprocessingCanvas" xmlns:cx="http://schemas.microsoft.com/office/drawing/2014/chartex" xmlns:cx1="http://schemas.microsoft.com/office/drawing/2015/9/8/chartex" xmlns:cx2="http://schemas.microsoft.com/office/drawing/2015/10/21/chartex" xmlns:cx3="http://schemas.microsoft.com/office/drawing/2016/5/9/chartex" xmlns:cx4="http://schemas.microsoft.com/office/drawing/2016/5/10/chartex" xmlns:cx5="http://schemas.microsoft.com/office/drawing/2016/5/11/chartex" xmlns:cx6="http://schemas.microsoft.com/office/drawing/2016/5/12/chartex" xmlns:cx7="http://schemas.microsoft.com/office/drawing/2016/5/13/chartex" xmlns:cx8="http://schemas.microsoft.com/office/drawing/2016/5/14/chartex" xmlns:mc="http://schemas.openxmlformats.org/markup-compatibility/2006" xmlns:aink="http://schemas.microsoft.com/office/drawing/2016/ink" xmlns:am3d="http://schemas.microsoft.com/office/drawing/2017/model3d" xmlns:o="urn:schemas-microsoft-com:office:office" xmlns:r="http://schemas.openxmlformats.org/officeDocument/2006/relationships" xmlns:m="http://schemas.openxmlformats.org/officeDocument/2006/math" xmlns:v="urn:schemas-microsoft-com:vml" xmlns:wp14="http://schemas.microsoft.com/office/word/2010/wordprocessingDrawing" xmlns:wp="http://schemas.openxmlformats.org/drawingml/2006/wordprocessingDrawing" xmlns:w10="urn:schemas-microsoft-com:office:word" xmlns:w="http://schemas.openxmlformats.org/wordprocessingml/2006/main" xmlns:w14="http://schemas.microsoft.com/office/word/2010/wordml" xmlns:w15="http://schemas.microsoft.com/office/word/2012/wordml" xmlns:w16cex="http://schemas.microsoft.com/office/word/2018/wordml/cex" xmlns:w16cid="http://schemas.microsoft.com/office/word/2016/wordml/cid" xmlns:w16="http://schemas.microsoft.com/office/word/2018/wordml" xmlns:w16sdtdh="http://schemas.microsoft.com/office/word/2020/wordml/sdtdatahash" xmlns:w16se="http://schemas.microsoft.com/office/word/2015/wordml/symex" xmlns:wpg="http://schemas.microsoft.com/office/word/2010/wordprocessingGroup" xmlns:wpi="http://schemas.microsoft.com/office/word/2010/wordprocessingInk" xmlns:wne="http://schemas.microsoft.com/office/word/2006/wordml" xmlns:wps="http://schemas.microsoft.com/office/word/2010/wordprocessingShape" mc:Ignorable="w14 w15 w16se w16cid w16 w16cex w16sdtdh wp14">
+  <w16cid:commentId w16cid:paraId="347A2C6B" w16cid:durableId="24746D5B"/>
+</w16cid:commentsIds>
 </file>
 
 <file path=word/numbering.xml><?xml version="1.0" encoding="utf-8"?>
@@ -2634,6 +2768,14 @@
     <w:abstractNumId w:val="0"/>
   </w:num>
 </w:numbering>
+</file>
+
+<file path=word/people.xml><?xml version="1.0" encoding="utf-8"?>
+<w15:people xmlns:wpc="http://schemas.microsoft.com/office/word/2010/wordprocessingCanvas" xmlns:cx="http://schemas.microsoft.com/office/drawing/2014/chartex" xmlns:cx1="http://schemas.microsoft.com/office/drawing/2015/9/8/chartex" xmlns:cx2="http://schemas.microsoft.com/office/drawing/2015/10/21/chartex" xmlns:cx3="http://schemas.microsoft.com/office/drawing/2016/5/9/chartex" xmlns:cx4="http://schemas.microsoft.com/office/drawing/2016/5/10/chartex" xmlns:cx5="http://schemas.microsoft.com/office/drawing/2016/5/11/chartex" xmlns:cx6="http://schemas.microsoft.com/office/drawing/2016/5/12/chartex" xmlns:cx7="http://schemas.microsoft.com/office/drawing/2016/5/13/chartex" xmlns:cx8="http://schemas.microsoft.com/office/drawing/2016/5/14/chartex" xmlns:mc="http://schemas.openxmlformats.org/markup-compatibility/2006" xmlns:aink="http://schemas.microsoft.com/office/drawing/2016/ink" xmlns:am3d="http://schemas.microsoft.com/office/drawing/2017/model3d" xmlns:o="urn:schemas-microsoft-com:office:office" xmlns:r="http://schemas.openxmlformats.org/officeDocument/2006/relationships" xmlns:m="http://schemas.openxmlformats.org/officeDocument/2006/math" xmlns:v="urn:schemas-microsoft-com:vml" xmlns:wp14="http://schemas.microsoft.com/office/word/2010/wordprocessingDrawing" xmlns:wp="http://schemas.openxmlformats.org/drawingml/2006/wordprocessingDrawing" xmlns:w10="urn:schemas-microsoft-com:office:word" xmlns:w="http://schemas.openxmlformats.org/wordprocessingml/2006/main" xmlns:w14="http://schemas.microsoft.com/office/word/2010/wordml" xmlns:w15="http://schemas.microsoft.com/office/word/2012/wordml" xmlns:w16cex="http://schemas.microsoft.com/office/word/2018/wordml/cex" xmlns:w16cid="http://schemas.microsoft.com/office/word/2016/wordml/cid" xmlns:w16="http://schemas.microsoft.com/office/word/2018/wordml" xmlns:w16sdtdh="http://schemas.microsoft.com/office/word/2020/wordml/sdtdatahash" xmlns:w16se="http://schemas.microsoft.com/office/word/2015/wordml/symex" xmlns:wpg="http://schemas.microsoft.com/office/word/2010/wordprocessingGroup" xmlns:wpi="http://schemas.microsoft.com/office/word/2010/wordprocessingInk" xmlns:wne="http://schemas.microsoft.com/office/word/2006/wordml" xmlns:wps="http://schemas.microsoft.com/office/word/2010/wordprocessingShape" mc:Ignorable="w14 w15 w16se w16cid w16 w16cex w16sdtdh wp14">
+  <w15:person w15:author="Francisco">
+    <w15:presenceInfo w15:providerId="None" w15:userId="Francisco"/>
+  </w15:person>
+</w15:people>
 </file>
 
 <file path=word/styles.xml><?xml version="1.0" encoding="utf-8"?>
@@ -2759,6 +2901,7 @@
     <w:lsdException w:name="HTML Sample" w:semiHidden="1" w:unhideWhenUsed="1"/>
     <w:lsdException w:name="HTML Typewriter" w:semiHidden="1" w:unhideWhenUsed="1"/>
     <w:lsdException w:name="HTML Variable" w:semiHidden="1" w:unhideWhenUsed="1"/>
+    <w:lsdException w:name="Normal Table" w:semiHidden="1" w:unhideWhenUsed="1"/>
     <w:lsdException w:name="annotation subject" w:semiHidden="1" w:unhideWhenUsed="1"/>
     <w:lsdException w:name="No List" w:semiHidden="1" w:unhideWhenUsed="1"/>
     <w:lsdException w:name="Outline List 1" w:semiHidden="1" w:unhideWhenUsed="1"/>
@@ -2805,8 +2948,10 @@
     <w:lsdException w:name="Table Subtle 2" w:semiHidden="1" w:unhideWhenUsed="1"/>
     <w:lsdException w:name="Table Web 1" w:semiHidden="1" w:unhideWhenUsed="1"/>
     <w:lsdException w:name="Table Web 2" w:semiHidden="1" w:unhideWhenUsed="1"/>
+    <w:lsdException w:name="Table Web 3" w:semiHidden="1" w:unhideWhenUsed="1"/>
     <w:lsdException w:name="Balloon Text" w:semiHidden="1" w:unhideWhenUsed="1"/>
     <w:lsdException w:name="Table Grid" w:uiPriority="39"/>
+    <w:lsdException w:name="Table Theme" w:semiHidden="1" w:unhideWhenUsed="1"/>
     <w:lsdException w:name="Placeholder Text" w:semiHidden="1"/>
     <w:lsdException w:name="No Spacing" w:uiPriority="1" w:qFormat="1"/>
     <w:lsdException w:name="Light Shading" w:uiPriority="60"/>
@@ -3088,6 +3233,72 @@
         <w:insideV w:val="single" w:sz="4" w:space="0" w:color="auto"/>
       </w:tblBorders>
     </w:tblPr>
+  </w:style>
+  <w:style w:type="character" w:styleId="Refdecomentrio">
+    <w:name w:val="annotation reference"/>
+    <w:basedOn w:val="Tipodeletrapredefinidodopargrafo"/>
+    <w:uiPriority w:val="99"/>
+    <w:semiHidden/>
+    <w:unhideWhenUsed/>
+    <w:rsid w:val="00AB693F"/>
+    <w:rPr>
+      <w:sz w:val="16"/>
+      <w:szCs w:val="16"/>
+    </w:rPr>
+  </w:style>
+  <w:style w:type="paragraph" w:styleId="Textodecomentrio">
+    <w:name w:val="annotation text"/>
+    <w:basedOn w:val="Normal"/>
+    <w:link w:val="TextodecomentrioCarter"/>
+    <w:uiPriority w:val="99"/>
+    <w:unhideWhenUsed/>
+    <w:rsid w:val="00AB693F"/>
+    <w:pPr>
+      <w:spacing w:line="240" w:lineRule="auto"/>
+    </w:pPr>
+    <w:rPr>
+      <w:sz w:val="20"/>
+      <w:szCs w:val="20"/>
+    </w:rPr>
+  </w:style>
+  <w:style w:type="character" w:customStyle="1" w:styleId="TextodecomentrioCarter">
+    <w:name w:val="Texto de comentário Caráter"/>
+    <w:basedOn w:val="Tipodeletrapredefinidodopargrafo"/>
+    <w:link w:val="Textodecomentrio"/>
+    <w:uiPriority w:val="99"/>
+    <w:rsid w:val="00AB693F"/>
+    <w:rPr>
+      <w:sz w:val="20"/>
+      <w:szCs w:val="20"/>
+    </w:rPr>
+  </w:style>
+  <w:style w:type="paragraph" w:styleId="Assuntodecomentrio">
+    <w:name w:val="annotation subject"/>
+    <w:basedOn w:val="Textodecomentrio"/>
+    <w:next w:val="Textodecomentrio"/>
+    <w:link w:val="AssuntodecomentrioCarter"/>
+    <w:uiPriority w:val="99"/>
+    <w:semiHidden/>
+    <w:unhideWhenUsed/>
+    <w:rsid w:val="00AB693F"/>
+    <w:rPr>
+      <w:b/>
+      <w:bCs/>
+    </w:rPr>
+  </w:style>
+  <w:style w:type="character" w:customStyle="1" w:styleId="AssuntodecomentrioCarter">
+    <w:name w:val="Assunto de comentário Caráter"/>
+    <w:basedOn w:val="TextodecomentrioCarter"/>
+    <w:link w:val="Assuntodecomentrio"/>
+    <w:uiPriority w:val="99"/>
+    <w:semiHidden/>
+    <w:rsid w:val="00AB693F"/>
+    <w:rPr>
+      <w:b/>
+      <w:bCs/>
+      <w:sz w:val="20"/>
+      <w:szCs w:val="20"/>
+    </w:rPr>
   </w:style>
 </w:styles>
 </file>

</xml_diff>

<commit_message>
comentarios e possiveis correcoes SPI
</commit_message>
<xml_diff>
--- a/01Relatorios/VariosCapitulosRelatorio/SPI.docx
+++ b/01Relatorios/VariosCapitulosRelatorio/SPI.docx
@@ -4,18 +4,23 @@
   <w:body>
     <w:p>
       <w:pPr>
+        <w:pStyle w:val="PargrafodaLista"/>
+        <w:numPr>
+          <w:ilvl w:val="0"/>
+          <w:numId w:val="2"/>
+        </w:numPr>
         <w:spacing w:line="360" w:lineRule="auto"/>
         <w:rPr>
           <w:rFonts w:ascii="NewsGotT" w:hAnsi="NewsGotT"/>
-          <w:sz w:val="24"/>
-          <w:szCs w:val="24"/>
+          <w:sz w:val="52"/>
+          <w:szCs w:val="52"/>
         </w:rPr>
       </w:pPr>
       <w:r>
         <w:rPr>
           <w:rFonts w:ascii="NewsGotT" w:hAnsi="NewsGotT"/>
-          <w:sz w:val="24"/>
-          <w:szCs w:val="24"/>
+          <w:sz w:val="52"/>
+          <w:szCs w:val="52"/>
         </w:rPr>
         <w:t>SPI</w:t>
       </w:r>
@@ -106,23 +111,7 @@
           <w:sz w:val="24"/>
           <w:szCs w:val="24"/>
         </w:rPr>
-        <w:t>(</w:t>
-      </w:r>
-      <w:r>
-        <w:rPr>
-          <w:rFonts w:ascii="NewsGotT" w:hAnsi="NewsGotT"/>
-          <w:sz w:val="24"/>
-          <w:szCs w:val="24"/>
-        </w:rPr>
-        <w:t>SPI</w:t>
-      </w:r>
-      <w:r>
-        <w:rPr>
-          <w:rFonts w:ascii="NewsGotT" w:hAnsi="NewsGotT"/>
-          <w:sz w:val="24"/>
-          <w:szCs w:val="24"/>
-        </w:rPr>
-        <w:t>)</w:t>
+        <w:t>(SPI)</w:t>
       </w:r>
       <w:r>
         <w:rPr>
@@ -146,20 +135,148 @@
           <w:sz w:val="24"/>
           <w:szCs w:val="24"/>
         </w:rPr>
-        <w:t xml:space="preserve"> criado para a troca de dados entre microcontroladores ou entre microcontroladores e sensores</w:t>
-      </w:r>
-      <w:r>
-        <w:rPr>
-          <w:rFonts w:ascii="NewsGotT" w:hAnsi="NewsGotT"/>
-          <w:sz w:val="24"/>
-          <w:szCs w:val="24"/>
-        </w:rPr>
-        <w:t xml:space="preserve">. Ao contrário da comunicação UART o SPI é síncrono necessitando que o transmissor e o recetor estão sincronizados através de uma linha de </w:t>
+        <w:t xml:space="preserve"> criado para a troca de dados entre microcontroladores ou </w:t>
+      </w:r>
+      <w:r>
+        <w:rPr>
+          <w:rFonts w:ascii="NewsGotT" w:hAnsi="NewsGotT"/>
+          <w:sz w:val="24"/>
+          <w:szCs w:val="24"/>
+        </w:rPr>
+        <w:t>entre</w:t>
+      </w:r>
+      <w:r>
+        <w:rPr>
+          <w:rFonts w:ascii="NewsGotT" w:hAnsi="NewsGotT"/>
+          <w:sz w:val="24"/>
+          <w:szCs w:val="24"/>
+        </w:rPr>
+        <w:t xml:space="preserve"> microcontroladores e sensores</w:t>
+      </w:r>
+      <w:r>
+        <w:rPr>
+          <w:rFonts w:ascii="NewsGotT" w:hAnsi="NewsGotT"/>
+          <w:sz w:val="24"/>
+          <w:szCs w:val="24"/>
+        </w:rPr>
+        <w:t xml:space="preserve">. </w:t>
+      </w:r>
+      <w:r>
+        <w:rPr>
+          <w:rFonts w:ascii="NewsGotT" w:hAnsi="NewsGotT"/>
+          <w:strike/>
+          <w:sz w:val="24"/>
+          <w:szCs w:val="24"/>
+        </w:rPr>
+        <w:t xml:space="preserve">Ao contrário da comunicação </w:t>
       </w:r>
       <w:proofErr w:type="spellStart"/>
       <w:r>
         <w:rPr>
           <w:rFonts w:ascii="NewsGotT" w:hAnsi="NewsGotT"/>
+          <w:strike/>
+          <w:sz w:val="24"/>
+          <w:szCs w:val="24"/>
+        </w:rPr>
+        <w:t>UARTo</w:t>
+      </w:r>
+      <w:proofErr w:type="spellEnd"/>
+      <w:r>
+        <w:rPr>
+          <w:rFonts w:ascii="NewsGotT" w:hAnsi="NewsGotT"/>
+          <w:sz w:val="24"/>
+          <w:szCs w:val="24"/>
+        </w:rPr>
+        <w:t xml:space="preserve">. O </w:t>
+      </w:r>
+      <w:r>
+        <w:rPr>
+          <w:rFonts w:ascii="NewsGotT" w:hAnsi="NewsGotT"/>
+          <w:sz w:val="24"/>
+          <w:szCs w:val="24"/>
+        </w:rPr>
+        <w:t xml:space="preserve">SPI é síncrono </w:t>
+      </w:r>
+      <w:r>
+        <w:rPr>
+          <w:rFonts w:ascii="NewsGotT" w:hAnsi="NewsGotT"/>
+          <w:sz w:val="24"/>
+          <w:szCs w:val="24"/>
+        </w:rPr>
+        <w:t xml:space="preserve">e </w:t>
+      </w:r>
+      <w:r>
+        <w:rPr>
+          <w:rFonts w:ascii="NewsGotT" w:hAnsi="NewsGotT"/>
+          <w:sz w:val="24"/>
+          <w:szCs w:val="24"/>
+          <w:highlight w:val="green"/>
+        </w:rPr>
+        <w:t>necessita</w:t>
+      </w:r>
+      <w:r>
+        <w:rPr>
+          <w:rFonts w:ascii="NewsGotT" w:hAnsi="NewsGotT"/>
+          <w:sz w:val="24"/>
+          <w:szCs w:val="24"/>
+        </w:rPr>
+        <w:t xml:space="preserve"> </w:t>
+      </w:r>
+      <w:r>
+        <w:rPr>
+          <w:rFonts w:ascii="NewsGotT" w:hAnsi="NewsGotT"/>
+          <w:strike/>
+          <w:sz w:val="24"/>
+          <w:szCs w:val="24"/>
+        </w:rPr>
+        <w:t>necessitando</w:t>
+      </w:r>
+      <w:r>
+        <w:rPr>
+          <w:rFonts w:ascii="NewsGotT" w:hAnsi="NewsGotT"/>
+          <w:sz w:val="24"/>
+          <w:szCs w:val="24"/>
+        </w:rPr>
+        <w:t xml:space="preserve"> que o transmissor e o recetor </w:t>
+      </w:r>
+      <w:r>
+        <w:rPr>
+          <w:rFonts w:ascii="NewsGotT" w:hAnsi="NewsGotT"/>
+          <w:strike/>
+          <w:sz w:val="24"/>
+          <w:szCs w:val="24"/>
+        </w:rPr>
+        <w:t>estão</w:t>
+      </w:r>
+      <w:r>
+        <w:rPr>
+          <w:rFonts w:ascii="NewsGotT" w:hAnsi="NewsGotT"/>
+          <w:sz w:val="24"/>
+          <w:szCs w:val="24"/>
+        </w:rPr>
+        <w:t xml:space="preserve"> </w:t>
+      </w:r>
+      <w:r>
+        <w:rPr>
+          <w:rFonts w:ascii="NewsGotT" w:hAnsi="NewsGotT"/>
+          <w:sz w:val="24"/>
+          <w:szCs w:val="24"/>
+          <w:highlight w:val="green"/>
+        </w:rPr>
+        <w:t>estejam</w:t>
+      </w:r>
+      <w:r>
+        <w:rPr>
+          <w:rFonts w:ascii="NewsGotT" w:hAnsi="NewsGotT"/>
+          <w:sz w:val="24"/>
+          <w:szCs w:val="24"/>
+        </w:rPr>
+        <w:t xml:space="preserve"> sincronizados através de uma linha de </w:t>
+      </w:r>
+      <w:proofErr w:type="spellStart"/>
+      <w:r>
+        <w:rPr>
+          <w:rFonts w:ascii="NewsGotT" w:hAnsi="NewsGotT"/>
           <w:i/>
           <w:iCs/>
           <w:sz w:val="24"/>
@@ -174,15 +291,100 @@
           <w:sz w:val="24"/>
           <w:szCs w:val="24"/>
         </w:rPr>
-        <w:t xml:space="preserve"> partilhada. SPI suporta transferências de dados </w:t>
-      </w:r>
-      <w:r>
-        <w:rPr>
-          <w:rFonts w:ascii="NewsGotT" w:hAnsi="NewsGotT"/>
-          <w:sz w:val="24"/>
-          <w:szCs w:val="24"/>
-        </w:rPr>
-        <w:t xml:space="preserve">em modos </w:t>
+        <w:t xml:space="preserve"> partilhada. </w:t>
+      </w:r>
+      <w:r>
+        <w:rPr>
+          <w:rFonts w:ascii="NewsGotT" w:hAnsi="NewsGotT"/>
+          <w:sz w:val="24"/>
+          <w:szCs w:val="24"/>
+          <w:highlight w:val="green"/>
+        </w:rPr>
+        <w:t>Este</w:t>
+      </w:r>
+      <w:r>
+        <w:rPr>
+          <w:rFonts w:ascii="NewsGotT" w:hAnsi="NewsGotT"/>
+          <w:sz w:val="24"/>
+          <w:szCs w:val="24"/>
+        </w:rPr>
+        <w:t xml:space="preserve"> </w:t>
+      </w:r>
+      <w:r>
+        <w:rPr>
+          <w:rFonts w:ascii="NewsGotT" w:hAnsi="NewsGotT"/>
+          <w:strike/>
+          <w:sz w:val="24"/>
+          <w:szCs w:val="24"/>
+        </w:rPr>
+        <w:t xml:space="preserve">O </w:t>
+      </w:r>
+      <w:r>
+        <w:rPr>
+          <w:rFonts w:ascii="NewsGotT" w:hAnsi="NewsGotT"/>
+          <w:strike/>
+          <w:sz w:val="24"/>
+          <w:szCs w:val="24"/>
+        </w:rPr>
+        <w:t xml:space="preserve">SPI </w:t>
+      </w:r>
+      <w:r>
+        <w:rPr>
+          <w:rFonts w:ascii="NewsGotT" w:hAnsi="NewsGotT"/>
+          <w:sz w:val="24"/>
+          <w:szCs w:val="24"/>
+        </w:rPr>
+        <w:t xml:space="preserve">suporta transferências de dados </w:t>
+      </w:r>
+      <w:r>
+        <w:rPr>
+          <w:rFonts w:ascii="NewsGotT" w:hAnsi="NewsGotT"/>
+          <w:sz w:val="24"/>
+          <w:szCs w:val="24"/>
+        </w:rPr>
+        <w:t xml:space="preserve">em </w:t>
+      </w:r>
+      <w:r>
+        <w:rPr>
+          <w:rFonts w:ascii="NewsGotT" w:hAnsi="NewsGotT"/>
+          <w:sz w:val="24"/>
+          <w:szCs w:val="24"/>
+          <w:highlight w:val="green"/>
+        </w:rPr>
+        <w:t>três</w:t>
+      </w:r>
+      <w:r>
+        <w:rPr>
+          <w:rFonts w:ascii="NewsGotT" w:hAnsi="NewsGotT"/>
+          <w:sz w:val="24"/>
+          <w:szCs w:val="24"/>
+        </w:rPr>
+        <w:t xml:space="preserve"> </w:t>
+      </w:r>
+      <w:r>
+        <w:rPr>
+          <w:rFonts w:ascii="NewsGotT" w:hAnsi="NewsGotT"/>
+          <w:sz w:val="24"/>
+          <w:szCs w:val="24"/>
+        </w:rPr>
+        <w:t>modos</w:t>
+      </w:r>
+      <w:r>
+        <w:rPr>
+          <w:rFonts w:ascii="NewsGotT" w:hAnsi="NewsGotT"/>
+          <w:sz w:val="24"/>
+          <w:szCs w:val="24"/>
+          <w:highlight w:val="green"/>
+        </w:rPr>
+        <w:t>:</w:t>
+      </w:r>
+      <w:r>
+        <w:rPr>
+          <w:rFonts w:ascii="NewsGotT" w:hAnsi="NewsGotT"/>
+          <w:sz w:val="24"/>
+          <w:szCs w:val="24"/>
+        </w:rPr>
+        <w:t xml:space="preserve"> </w:t>
       </w:r>
       <w:proofErr w:type="spellStart"/>
       <w:r>
@@ -190,6 +392,50 @@
           <w:rFonts w:ascii="NewsGotT" w:hAnsi="NewsGotT"/>
           <w:i/>
           <w:iCs/>
+          <w:sz w:val="24"/>
+          <w:szCs w:val="24"/>
+          <w:highlight w:val="green"/>
+        </w:rPr>
+        <w:t>full</w:t>
+      </w:r>
+      <w:proofErr w:type="spellEnd"/>
+      <w:r>
+        <w:rPr>
+          <w:rFonts w:ascii="NewsGotT" w:hAnsi="NewsGotT"/>
+          <w:i/>
+          <w:iCs/>
+          <w:sz w:val="24"/>
+          <w:szCs w:val="24"/>
+          <w:highlight w:val="green"/>
+        </w:rPr>
+        <w:t>-</w:t>
+      </w:r>
+      <w:r>
+        <w:rPr>
+          <w:rFonts w:ascii="NewsGotT" w:hAnsi="NewsGotT"/>
+          <w:i/>
+          <w:iCs/>
+          <w:sz w:val="24"/>
+          <w:szCs w:val="24"/>
+          <w:highlight w:val="green"/>
+        </w:rPr>
+        <w:t>duplex</w:t>
+      </w:r>
+      <w:r>
+        <w:rPr>
+          <w:rFonts w:ascii="NewsGotT" w:hAnsi="NewsGotT"/>
+          <w:sz w:val="24"/>
+          <w:szCs w:val="24"/>
+        </w:rPr>
+        <w:t xml:space="preserve"> </w:t>
+      </w:r>
+      <w:proofErr w:type="spellStart"/>
+      <w:r>
+        <w:rPr>
+          <w:rFonts w:ascii="NewsGotT" w:hAnsi="NewsGotT"/>
+          <w:i/>
+          <w:iCs/>
+          <w:strike/>
           <w:sz w:val="24"/>
           <w:szCs w:val="24"/>
         </w:rPr>
@@ -261,6 +507,7 @@
         <w:jc w:val="both"/>
         <w:rPr>
           <w:rFonts w:ascii="NewsGotT" w:hAnsi="NewsGotT"/>
+          <w:strike/>
           <w:sz w:val="24"/>
           <w:szCs w:val="24"/>
         </w:rPr>
@@ -268,16 +515,37 @@
       <w:r>
         <w:rPr>
           <w:rFonts w:ascii="NewsGotT" w:hAnsi="NewsGotT"/>
-          <w:sz w:val="24"/>
-          <w:szCs w:val="24"/>
-        </w:rPr>
-        <w:t xml:space="preserve">Dispositivos conectados por SPI encontram-se numa relação </w:t>
-      </w:r>
-      <w:r>
-        <w:rPr>
-          <w:rFonts w:ascii="NewsGotT" w:hAnsi="NewsGotT"/>
-          <w:i/>
-          <w:iCs/>
+          <w:strike/>
+          <w:sz w:val="24"/>
+          <w:szCs w:val="24"/>
+          <w:highlight w:val="green"/>
+        </w:rPr>
+        <w:t>Os</w:t>
+      </w:r>
+      <w:r>
+        <w:rPr>
+          <w:rFonts w:ascii="NewsGotT" w:hAnsi="NewsGotT"/>
+          <w:strike/>
+          <w:sz w:val="24"/>
+          <w:szCs w:val="24"/>
+        </w:rPr>
+        <w:t xml:space="preserve"> d</w:t>
+      </w:r>
+      <w:r>
+        <w:rPr>
+          <w:rFonts w:ascii="NewsGotT" w:hAnsi="NewsGotT"/>
+          <w:strike/>
+          <w:sz w:val="24"/>
+          <w:szCs w:val="24"/>
+        </w:rPr>
+        <w:t xml:space="preserve">ispositivos conectados por SPI encontram-se numa relação </w:t>
+      </w:r>
+      <w:r>
+        <w:rPr>
+          <w:rFonts w:ascii="NewsGotT" w:hAnsi="NewsGotT"/>
+          <w:i/>
+          <w:iCs/>
+          <w:strike/>
           <w:sz w:val="24"/>
           <w:szCs w:val="24"/>
         </w:rPr>
@@ -289,6 +557,7 @@
           <w:rFonts w:ascii="NewsGotT" w:hAnsi="NewsGotT"/>
           <w:i/>
           <w:iCs/>
+          <w:strike/>
           <w:sz w:val="24"/>
           <w:szCs w:val="24"/>
         </w:rPr>
@@ -298,6 +567,7 @@
       <w:r>
         <w:rPr>
           <w:rFonts w:ascii="NewsGotT" w:hAnsi="NewsGotT"/>
+          <w:strike/>
           <w:sz w:val="24"/>
           <w:szCs w:val="24"/>
         </w:rPr>
@@ -308,6 +578,7 @@
           <w:rFonts w:ascii="NewsGotT" w:hAnsi="NewsGotT"/>
           <w:i/>
           <w:iCs/>
+          <w:strike/>
           <w:sz w:val="24"/>
           <w:szCs w:val="24"/>
         </w:rPr>
@@ -316,6 +587,7 @@
       <w:r>
         <w:rPr>
           <w:rFonts w:ascii="NewsGotT" w:hAnsi="NewsGotT"/>
+          <w:strike/>
           <w:sz w:val="24"/>
           <w:szCs w:val="24"/>
         </w:rPr>
@@ -327,6 +599,7 @@
           <w:rFonts w:ascii="NewsGotT" w:hAnsi="NewsGotT"/>
           <w:i/>
           <w:iCs/>
+          <w:strike/>
           <w:sz w:val="24"/>
           <w:szCs w:val="24"/>
         </w:rPr>
@@ -336,6 +609,7 @@
       <w:r>
         <w:rPr>
           <w:rFonts w:ascii="NewsGotT" w:hAnsi="NewsGotT"/>
+          <w:strike/>
           <w:sz w:val="24"/>
           <w:szCs w:val="24"/>
         </w:rPr>
@@ -346,6 +620,7 @@
           <w:rFonts w:ascii="NewsGotT" w:hAnsi="NewsGotT"/>
           <w:i/>
           <w:iCs/>
+          <w:strike/>
           <w:sz w:val="24"/>
           <w:szCs w:val="24"/>
         </w:rPr>
@@ -354,6 +629,7 @@
       <w:r>
         <w:rPr>
           <w:rFonts w:ascii="NewsGotT" w:hAnsi="NewsGotT"/>
+          <w:strike/>
           <w:sz w:val="24"/>
           <w:szCs w:val="24"/>
         </w:rPr>
@@ -364,17 +640,174 @@
       <w:pPr>
         <w:spacing w:line="360" w:lineRule="auto"/>
         <w:jc w:val="both"/>
-        <w:rPr>
-          <w:rFonts w:ascii="NewsGotT" w:hAnsi="NewsGotT"/>
-          <w:sz w:val="24"/>
-          <w:szCs w:val="24"/>
-        </w:rPr>
       </w:pPr>
       <w:r>
         <w:rPr>
           <w:rFonts w:ascii="NewsGotT" w:hAnsi="NewsGotT"/>
           <w:sz w:val="24"/>
           <w:szCs w:val="24"/>
+          <w:highlight w:val="green"/>
+        </w:rPr>
+        <w:t xml:space="preserve">Os dispositivos conectados por SPI encontram-se numa relação </w:t>
+      </w:r>
+      <w:r>
+        <w:rPr>
+          <w:rFonts w:ascii="NewsGotT" w:hAnsi="NewsGotT"/>
+          <w:i/>
+          <w:iCs/>
+          <w:sz w:val="24"/>
+          <w:szCs w:val="24"/>
+          <w:highlight w:val="green"/>
+        </w:rPr>
+        <w:t>master-</w:t>
+      </w:r>
+      <w:proofErr w:type="spellStart"/>
+      <w:r>
+        <w:rPr>
+          <w:rFonts w:ascii="NewsGotT" w:hAnsi="NewsGotT"/>
+          <w:i/>
+          <w:iCs/>
+          <w:sz w:val="24"/>
+          <w:szCs w:val="24"/>
+          <w:highlight w:val="green"/>
+        </w:rPr>
+        <w:t>slave</w:t>
+      </w:r>
+      <w:proofErr w:type="spellEnd"/>
+      <w:r>
+        <w:rPr>
+          <w:rFonts w:ascii="NewsGotT" w:hAnsi="NewsGotT"/>
+          <w:i/>
+          <w:iCs/>
+          <w:sz w:val="24"/>
+          <w:szCs w:val="24"/>
+          <w:highlight w:val="green"/>
+        </w:rPr>
+        <w:t xml:space="preserve">. </w:t>
+      </w:r>
+      <w:r>
+        <w:rPr>
+          <w:rFonts w:ascii="NewsGotT" w:hAnsi="NewsGotT"/>
+          <w:sz w:val="24"/>
+          <w:szCs w:val="24"/>
+          <w:highlight w:val="green"/>
+        </w:rPr>
+        <w:t xml:space="preserve">O </w:t>
+      </w:r>
+      <w:r>
+        <w:rPr>
+          <w:rFonts w:ascii="NewsGotT" w:hAnsi="NewsGotT"/>
+          <w:i/>
+          <w:iCs/>
+          <w:sz w:val="24"/>
+          <w:szCs w:val="24"/>
+          <w:highlight w:val="green"/>
+        </w:rPr>
+        <w:t xml:space="preserve">master </w:t>
+      </w:r>
+      <w:r>
+        <w:rPr>
+          <w:rFonts w:ascii="NewsGotT" w:hAnsi="NewsGotT"/>
+          <w:sz w:val="24"/>
+          <w:szCs w:val="24"/>
+          <w:highlight w:val="green"/>
+        </w:rPr>
+        <w:t xml:space="preserve">é, tipicamente, um </w:t>
+      </w:r>
+      <w:r>
+        <w:rPr>
+          <w:rFonts w:ascii="NewsGotT" w:hAnsi="NewsGotT"/>
+          <w:sz w:val="24"/>
+          <w:szCs w:val="24"/>
+          <w:highlight w:val="green"/>
+        </w:rPr>
+        <w:t xml:space="preserve">microcontrolador que envia instruções ao </w:t>
+      </w:r>
+      <w:proofErr w:type="spellStart"/>
+      <w:r>
+        <w:rPr>
+          <w:rFonts w:ascii="NewsGotT" w:hAnsi="NewsGotT"/>
+          <w:i/>
+          <w:iCs/>
+          <w:sz w:val="24"/>
+          <w:szCs w:val="24"/>
+          <w:highlight w:val="green"/>
+        </w:rPr>
+        <w:t>slave</w:t>
+      </w:r>
+      <w:proofErr w:type="spellEnd"/>
+      <w:r>
+        <w:rPr>
+          <w:rFonts w:ascii="NewsGotT" w:hAnsi="NewsGotT"/>
+          <w:sz w:val="24"/>
+          <w:szCs w:val="24"/>
+          <w:highlight w:val="green"/>
+        </w:rPr>
+        <w:t xml:space="preserve">. Este, </w:t>
+      </w:r>
+      <w:r>
+        <w:rPr>
+          <w:rFonts w:ascii="NewsGotT" w:hAnsi="NewsGotT"/>
+          <w:sz w:val="24"/>
+          <w:szCs w:val="24"/>
+          <w:highlight w:val="green"/>
+        </w:rPr>
+        <w:t>em vários casos</w:t>
+      </w:r>
+      <w:r>
+        <w:rPr>
+          <w:rFonts w:ascii="NewsGotT" w:hAnsi="NewsGotT"/>
+          <w:sz w:val="24"/>
+          <w:szCs w:val="24"/>
+          <w:highlight w:val="green"/>
+        </w:rPr>
+        <w:t>,</w:t>
+      </w:r>
+      <w:r>
+        <w:rPr>
+          <w:rFonts w:ascii="NewsGotT" w:hAnsi="NewsGotT"/>
+          <w:sz w:val="24"/>
+          <w:szCs w:val="24"/>
+          <w:highlight w:val="green"/>
+        </w:rPr>
+        <w:t xml:space="preserve"> trata-se de um sensor, um </w:t>
+      </w:r>
+      <w:r>
+        <w:rPr>
+          <w:rFonts w:ascii="NewsGotT" w:hAnsi="NewsGotT"/>
+          <w:i/>
+          <w:iCs/>
+          <w:sz w:val="24"/>
+          <w:szCs w:val="24"/>
+          <w:highlight w:val="green"/>
+        </w:rPr>
+        <w:t>chip</w:t>
+      </w:r>
+      <w:r>
+        <w:rPr>
+          <w:rFonts w:ascii="NewsGotT" w:hAnsi="NewsGotT"/>
+          <w:sz w:val="24"/>
+          <w:szCs w:val="24"/>
+          <w:highlight w:val="green"/>
+        </w:rPr>
+        <w:t xml:space="preserve"> de memória ou um display.</w:t>
+      </w:r>
+    </w:p>
+    <w:p>
+      <w:pPr>
+        <w:spacing w:line="360" w:lineRule="auto"/>
+        <w:jc w:val="both"/>
+        <w:rPr>
+          <w:rFonts w:ascii="NewsGotT" w:hAnsi="NewsGotT"/>
+          <w:sz w:val="24"/>
+          <w:szCs w:val="24"/>
+        </w:rPr>
+      </w:pPr>
+      <w:r>
+        <w:rPr>
+          <w:rFonts w:ascii="NewsGotT" w:hAnsi="NewsGotT"/>
+          <w:sz w:val="24"/>
+          <w:szCs w:val="24"/>
         </w:rPr>
         <w:t xml:space="preserve">De modo a proceder à comunicação </w:t>
       </w:r>
@@ -386,6 +819,39 @@
           <w:iCs/>
           <w:sz w:val="24"/>
           <w:szCs w:val="24"/>
+          <w:highlight w:val="green"/>
+        </w:rPr>
+        <w:t>full</w:t>
+      </w:r>
+      <w:proofErr w:type="spellEnd"/>
+      <w:r>
+        <w:rPr>
+          <w:rFonts w:ascii="NewsGotT" w:hAnsi="NewsGotT"/>
+          <w:i/>
+          <w:iCs/>
+          <w:sz w:val="24"/>
+          <w:szCs w:val="24"/>
+          <w:highlight w:val="green"/>
+        </w:rPr>
+        <w:t>-duplex</w:t>
+      </w:r>
+      <w:r>
+        <w:rPr>
+          <w:rFonts w:ascii="NewsGotT" w:hAnsi="NewsGotT"/>
+          <w:sz w:val="24"/>
+          <w:szCs w:val="24"/>
+        </w:rPr>
+        <w:t xml:space="preserve"> </w:t>
+      </w:r>
+      <w:proofErr w:type="spellStart"/>
+      <w:r>
+        <w:rPr>
+          <w:rFonts w:ascii="NewsGotT" w:hAnsi="NewsGotT"/>
+          <w:i/>
+          <w:iCs/>
+          <w:strike/>
+          <w:sz w:val="24"/>
+          <w:szCs w:val="24"/>
         </w:rPr>
         <w:t>full_duplex</w:t>
       </w:r>
@@ -396,7 +862,15 @@
           <w:sz w:val="24"/>
           <w:szCs w:val="24"/>
         </w:rPr>
-        <w:t xml:space="preserve"> entre um dispositivo </w:t>
+        <w:t xml:space="preserve"> </w:t>
+      </w:r>
+      <w:r>
+        <w:rPr>
+          <w:rFonts w:ascii="NewsGotT" w:hAnsi="NewsGotT"/>
+          <w:sz w:val="24"/>
+          <w:szCs w:val="24"/>
+        </w:rPr>
+        <w:t xml:space="preserve">entre um dispositivo </w:t>
       </w:r>
       <w:r>
         <w:rPr>
@@ -435,16 +909,70 @@
           <w:iCs/>
           <w:sz w:val="24"/>
           <w:szCs w:val="24"/>
+          <w:highlight w:val="green"/>
+        </w:rPr>
+        <w:t>,</w:t>
+      </w:r>
+      <w:r>
+        <w:rPr>
+          <w:rFonts w:ascii="NewsGotT" w:hAnsi="NewsGotT"/>
+          <w:i/>
+          <w:iCs/>
+          <w:sz w:val="24"/>
+          <w:szCs w:val="24"/>
         </w:rPr>
         <w:t xml:space="preserve"> </w:t>
       </w:r>
       <w:r>
         <w:rPr>
           <w:rFonts w:ascii="NewsGotT" w:hAnsi="NewsGotT"/>
-          <w:sz w:val="24"/>
-          <w:szCs w:val="24"/>
-        </w:rPr>
-        <w:t xml:space="preserve">os 2 dispositivos devem ser conectados na configuração apresentada na </w:t>
+          <w:strike/>
+          <w:sz w:val="24"/>
+          <w:szCs w:val="24"/>
+        </w:rPr>
+        <w:t>os 2 dispositivos</w:t>
+      </w:r>
+      <w:r>
+        <w:rPr>
+          <w:rFonts w:ascii="NewsGotT" w:hAnsi="NewsGotT"/>
+          <w:sz w:val="24"/>
+          <w:szCs w:val="24"/>
+        </w:rPr>
+        <w:t xml:space="preserve"> </w:t>
+      </w:r>
+      <w:r>
+        <w:rPr>
+          <w:rFonts w:ascii="NewsGotT" w:hAnsi="NewsGotT"/>
+          <w:sz w:val="24"/>
+          <w:szCs w:val="24"/>
+          <w:highlight w:val="green"/>
+        </w:rPr>
+        <w:t>estes</w:t>
+      </w:r>
+      <w:r>
+        <w:rPr>
+          <w:rFonts w:ascii="NewsGotT" w:hAnsi="NewsGotT"/>
+          <w:sz w:val="24"/>
+          <w:szCs w:val="24"/>
+        </w:rPr>
+        <w:t xml:space="preserve"> devem ser conectados </w:t>
+      </w:r>
+      <w:r>
+        <w:rPr>
+          <w:rFonts w:ascii="NewsGotT" w:hAnsi="NewsGotT"/>
+          <w:sz w:val="24"/>
+          <w:szCs w:val="24"/>
+          <w:highlight w:val="red"/>
+        </w:rPr>
+        <w:t>na</w:t>
+      </w:r>
+      <w:r>
+        <w:rPr>
+          <w:rFonts w:ascii="NewsGotT" w:hAnsi="NewsGotT"/>
+          <w:sz w:val="24"/>
+          <w:szCs w:val="24"/>
+        </w:rPr>
+        <w:t xml:space="preserve"> configuração apresentada na </w:t>
       </w:r>
       <w:r>
         <w:rPr>
@@ -903,6 +1431,7 @@
           <w:sz w:val="24"/>
           <w:szCs w:val="24"/>
         </w:rPr>
+        <w:lastRenderedPageBreak/>
         <w:t xml:space="preserve">SS: </w:t>
       </w:r>
       <w:proofErr w:type="spellStart"/>
@@ -974,6 +1503,7 @@
           <w:rFonts w:ascii="NewsGotT" w:hAnsi="NewsGotT"/>
           <w:sz w:val="24"/>
           <w:szCs w:val="24"/>
+          <w:highlight w:val="green"/>
         </w:rPr>
       </w:pPr>
       <w:r>
@@ -1069,8 +1599,96 @@
           <w:rFonts w:ascii="NewsGotT" w:hAnsi="NewsGotT"/>
           <w:sz w:val="24"/>
           <w:szCs w:val="24"/>
-        </w:rPr>
-        <w:t xml:space="preserve"> para enviar blocos de dados de 4 a 16 bits. Para além disso, o </w:t>
+          <w:highlight w:val="green"/>
+        </w:rPr>
+        <w:t>,</w:t>
+      </w:r>
+      <w:r>
+        <w:rPr>
+          <w:rFonts w:ascii="NewsGotT" w:hAnsi="NewsGotT"/>
+          <w:sz w:val="24"/>
+          <w:szCs w:val="24"/>
+        </w:rPr>
+        <w:t xml:space="preserve"> </w:t>
+      </w:r>
+      <w:r>
+        <w:rPr>
+          <w:rFonts w:ascii="NewsGotT" w:hAnsi="NewsGotT"/>
+          <w:strike/>
+          <w:sz w:val="24"/>
+          <w:szCs w:val="24"/>
+        </w:rPr>
+        <w:t>para</w:t>
+      </w:r>
+      <w:r>
+        <w:rPr>
+          <w:rFonts w:ascii="NewsGotT" w:hAnsi="NewsGotT"/>
+          <w:sz w:val="24"/>
+          <w:szCs w:val="24"/>
+        </w:rPr>
+        <w:t xml:space="preserve"> </w:t>
+      </w:r>
+      <w:r>
+        <w:rPr>
+          <w:rFonts w:ascii="NewsGotT" w:hAnsi="NewsGotT"/>
+          <w:sz w:val="24"/>
+          <w:szCs w:val="24"/>
+          <w:highlight w:val="green"/>
+        </w:rPr>
+        <w:t>permitindo</w:t>
+      </w:r>
+      <w:r>
+        <w:rPr>
+          <w:rFonts w:ascii="NewsGotT" w:hAnsi="NewsGotT"/>
+          <w:sz w:val="24"/>
+          <w:szCs w:val="24"/>
+        </w:rPr>
+        <w:t xml:space="preserve"> enviar blocos de dados de 4 a 16 bits. </w:t>
+      </w:r>
+      <w:r>
+        <w:rPr>
+          <w:rFonts w:ascii="NewsGotT" w:hAnsi="NewsGotT"/>
+          <w:strike/>
+          <w:sz w:val="24"/>
+          <w:szCs w:val="24"/>
+        </w:rPr>
+        <w:t>Para além disso,</w:t>
+      </w:r>
+      <w:r>
+        <w:rPr>
+          <w:rFonts w:ascii="NewsGotT" w:hAnsi="NewsGotT"/>
+          <w:sz w:val="24"/>
+          <w:szCs w:val="24"/>
+        </w:rPr>
+        <w:t xml:space="preserve"> </w:t>
+      </w:r>
+      <w:proofErr w:type="gramStart"/>
+      <w:r>
+        <w:rPr>
+          <w:rFonts w:ascii="NewsGotT" w:hAnsi="NewsGotT"/>
+          <w:sz w:val="24"/>
+          <w:szCs w:val="24"/>
+          <w:highlight w:val="green"/>
+        </w:rPr>
+        <w:t>Além</w:t>
+      </w:r>
+      <w:proofErr w:type="gramEnd"/>
+      <w:r>
+        <w:rPr>
+          <w:rFonts w:ascii="NewsGotT" w:hAnsi="NewsGotT"/>
+          <w:sz w:val="24"/>
+          <w:szCs w:val="24"/>
+          <w:highlight w:val="green"/>
+        </w:rPr>
+        <w:t xml:space="preserve"> disso,</w:t>
+      </w:r>
+      <w:r>
+        <w:rPr>
+          <w:rFonts w:ascii="NewsGotT" w:hAnsi="NewsGotT"/>
+          <w:sz w:val="24"/>
+          <w:szCs w:val="24"/>
+        </w:rPr>
+        <w:t xml:space="preserve"> o </w:t>
       </w:r>
       <w:proofErr w:type="spellStart"/>
       <w:r>
@@ -1168,16 +1786,7 @@
           <w:sz w:val="24"/>
           <w:szCs w:val="24"/>
         </w:rPr>
-        <w:t xml:space="preserve"> dedicadas à transmissão e receção de dados e </w:t>
-      </w:r>
-      <w:r>
-        <w:rPr>
-          <w:rFonts w:ascii="NewsGotT" w:hAnsi="NewsGotT"/>
-          <w:sz w:val="24"/>
-          <w:szCs w:val="24"/>
-        </w:rPr>
-        <w:lastRenderedPageBreak/>
-        <w:t xml:space="preserve">cada interface possui 2 </w:t>
+        <w:t xml:space="preserve"> dedicadas à transmissão e receção de dados e cada interface possui 2 </w:t>
       </w:r>
       <w:proofErr w:type="spellStart"/>
       <w:r>
@@ -1195,7 +1804,31 @@
           <w:sz w:val="24"/>
           <w:szCs w:val="24"/>
         </w:rPr>
-        <w:t xml:space="preserve"> de 32 bits (uma para receção e outra para a transmissão) com capacidade de uso conjunto com o DMA.</w:t>
+        <w:t xml:space="preserve"> de 32 bits (uma para receção e </w:t>
+      </w:r>
+      <w:r>
+        <w:rPr>
+          <w:rFonts w:ascii="NewsGotT" w:hAnsi="NewsGotT"/>
+          <w:sz w:val="24"/>
+          <w:szCs w:val="24"/>
+        </w:rPr>
+        <w:t>outra para a transmissão) com capacidade de uso conjunto com o DMA</w:t>
+      </w:r>
+      <w:r>
+        <w:rPr>
+          <w:rFonts w:ascii="NewsGotT" w:hAnsi="NewsGotT"/>
+          <w:sz w:val="24"/>
+          <w:szCs w:val="24"/>
+        </w:rPr>
+        <w:t>.</w:t>
+      </w:r>
+      <w:r>
+        <w:rPr>
+          <w:rFonts w:ascii="NewsGotT" w:hAnsi="NewsGotT"/>
+          <w:sz w:val="24"/>
+          <w:szCs w:val="24"/>
+        </w:rPr>
+        <w:t xml:space="preserve"> </w:t>
       </w:r>
     </w:p>
     <w:p>
@@ -1208,6 +1841,23 @@
           <w:szCs w:val="24"/>
         </w:rPr>
       </w:pPr>
+      <w:r>
+        <w:rPr>
+          <w:rFonts w:ascii="NewsGotT" w:hAnsi="NewsGotT"/>
+          <w:sz w:val="24"/>
+          <w:szCs w:val="24"/>
+          <w:highlight w:val="green"/>
+        </w:rPr>
+        <w:t>[TIRAVA O PARAGRAFO]</w:t>
+      </w:r>
+      <w:r>
+        <w:rPr>
+          <w:rFonts w:ascii="NewsGotT" w:hAnsi="NewsGotT"/>
+          <w:sz w:val="24"/>
+          <w:szCs w:val="24"/>
+        </w:rPr>
+        <w:t xml:space="preserve"> </w:t>
+      </w:r>
       <w:r>
         <w:rPr>
           <w:rFonts w:ascii="NewsGotT" w:hAnsi="NewsGotT"/>
@@ -2652,6 +3302,95 @@
 <file path=word/numbering.xml><?xml version="1.0" encoding="utf-8"?>
 <w:numbering xmlns:wpc="http://schemas.microsoft.com/office/word/2010/wordprocessingCanvas" xmlns:cx="http://schemas.microsoft.com/office/drawing/2014/chartex" xmlns:cx1="http://schemas.microsoft.com/office/drawing/2015/9/8/chartex" xmlns:cx2="http://schemas.microsoft.com/office/drawing/2015/10/21/chartex" xmlns:cx3="http://schemas.microsoft.com/office/drawing/2016/5/9/chartex" xmlns:cx4="http://schemas.microsoft.com/office/drawing/2016/5/10/chartex" xmlns:cx5="http://schemas.microsoft.com/office/drawing/2016/5/11/chartex" xmlns:cx6="http://schemas.microsoft.com/office/drawing/2016/5/12/chartex" xmlns:cx7="http://schemas.microsoft.com/office/drawing/2016/5/13/chartex" xmlns:cx8="http://schemas.microsoft.com/office/drawing/2016/5/14/chartex" xmlns:mc="http://schemas.openxmlformats.org/markup-compatibility/2006" xmlns:aink="http://schemas.microsoft.com/office/drawing/2016/ink" xmlns:am3d="http://schemas.microsoft.com/office/drawing/2017/model3d" xmlns:o="urn:schemas-microsoft-com:office:office" xmlns:r="http://schemas.openxmlformats.org/officeDocument/2006/relationships" xmlns:m="http://schemas.openxmlformats.org/officeDocument/2006/math" xmlns:v="urn:schemas-microsoft-com:vml" xmlns:wp14="http://schemas.microsoft.com/office/word/2010/wordprocessingDrawing" xmlns:wp="http://schemas.openxmlformats.org/drawingml/2006/wordprocessingDrawing" xmlns:w10="urn:schemas-microsoft-com:office:word" xmlns:w="http://schemas.openxmlformats.org/wordprocessingml/2006/main" xmlns:w14="http://schemas.microsoft.com/office/word/2010/wordml" xmlns:w15="http://schemas.microsoft.com/office/word/2012/wordml" xmlns:w16cex="http://schemas.microsoft.com/office/word/2018/wordml/cex" xmlns:w16cid="http://schemas.microsoft.com/office/word/2016/wordml/cid" xmlns:w16="http://schemas.microsoft.com/office/word/2018/wordml" xmlns:w16sdtdh="http://schemas.microsoft.com/office/word/2020/wordml/sdtdatahash" xmlns:w16se="http://schemas.microsoft.com/office/word/2015/wordml/symex" xmlns:wpg="http://schemas.microsoft.com/office/word/2010/wordprocessingGroup" xmlns:wpi="http://schemas.microsoft.com/office/word/2010/wordprocessingInk" xmlns:wne="http://schemas.microsoft.com/office/word/2006/wordml" xmlns:wps="http://schemas.microsoft.com/office/word/2010/wordprocessingShape" mc:Ignorable="w14 w15 w16se w16cid w16 w16cex w16sdtdh wp14">
   <w:abstractNum w:abstractNumId="0" w15:restartNumberingAfterBreak="0">
+    <w:nsid w:val="08236463"/>
+    <w:multiLevelType w:val="hybridMultilevel"/>
+    <w:tmpl w:val="D604036A"/>
+    <w:lvl w:ilvl="0" w:tplc="504E10F4">
+      <w:start w:val="1"/>
+      <w:numFmt w:val="decimal"/>
+      <w:lvlText w:val="%1."/>
+      <w:lvlJc w:val="left"/>
+      <w:pPr>
+        <w:ind w:left="1080" w:hanging="720"/>
+      </w:pPr>
+      <w:rPr>
+        <w:rFonts w:hint="default"/>
+      </w:rPr>
+    </w:lvl>
+    <w:lvl w:ilvl="1" w:tplc="08160019" w:tentative="1">
+      <w:start w:val="1"/>
+      <w:numFmt w:val="lowerLetter"/>
+      <w:lvlText w:val="%2."/>
+      <w:lvlJc w:val="left"/>
+      <w:pPr>
+        <w:ind w:left="1440" w:hanging="360"/>
+      </w:pPr>
+    </w:lvl>
+    <w:lvl w:ilvl="2" w:tplc="0816001B" w:tentative="1">
+      <w:start w:val="1"/>
+      <w:numFmt w:val="lowerRoman"/>
+      <w:lvlText w:val="%3."/>
+      <w:lvlJc w:val="right"/>
+      <w:pPr>
+        <w:ind w:left="2160" w:hanging="180"/>
+      </w:pPr>
+    </w:lvl>
+    <w:lvl w:ilvl="3" w:tplc="0816000F" w:tentative="1">
+      <w:start w:val="1"/>
+      <w:numFmt w:val="decimal"/>
+      <w:lvlText w:val="%4."/>
+      <w:lvlJc w:val="left"/>
+      <w:pPr>
+        <w:ind w:left="2880" w:hanging="360"/>
+      </w:pPr>
+    </w:lvl>
+    <w:lvl w:ilvl="4" w:tplc="08160019" w:tentative="1">
+      <w:start w:val="1"/>
+      <w:numFmt w:val="lowerLetter"/>
+      <w:lvlText w:val="%5."/>
+      <w:lvlJc w:val="left"/>
+      <w:pPr>
+        <w:ind w:left="3600" w:hanging="360"/>
+      </w:pPr>
+    </w:lvl>
+    <w:lvl w:ilvl="5" w:tplc="0816001B" w:tentative="1">
+      <w:start w:val="1"/>
+      <w:numFmt w:val="lowerRoman"/>
+      <w:lvlText w:val="%6."/>
+      <w:lvlJc w:val="right"/>
+      <w:pPr>
+        <w:ind w:left="4320" w:hanging="180"/>
+      </w:pPr>
+    </w:lvl>
+    <w:lvl w:ilvl="6" w:tplc="0816000F" w:tentative="1">
+      <w:start w:val="1"/>
+      <w:numFmt w:val="decimal"/>
+      <w:lvlText w:val="%7."/>
+      <w:lvlJc w:val="left"/>
+      <w:pPr>
+        <w:ind w:left="5040" w:hanging="360"/>
+      </w:pPr>
+    </w:lvl>
+    <w:lvl w:ilvl="7" w:tplc="08160019" w:tentative="1">
+      <w:start w:val="1"/>
+      <w:numFmt w:val="lowerLetter"/>
+      <w:lvlText w:val="%8."/>
+      <w:lvlJc w:val="left"/>
+      <w:pPr>
+        <w:ind w:left="5760" w:hanging="360"/>
+      </w:pPr>
+    </w:lvl>
+    <w:lvl w:ilvl="8" w:tplc="0816001B" w:tentative="1">
+      <w:start w:val="1"/>
+      <w:numFmt w:val="lowerRoman"/>
+      <w:lvlText w:val="%9."/>
+      <w:lvlJc w:val="right"/>
+      <w:pPr>
+        <w:ind w:left="6480" w:hanging="180"/>
+      </w:pPr>
+    </w:lvl>
+  </w:abstractNum>
+  <w:abstractNum w:abstractNumId="1" w15:restartNumberingAfterBreak="0">
     <w:nsid w:val="559C0318"/>
     <w:multiLevelType w:val="hybridMultilevel"/>
     <w:tmpl w:val="98C67716"/>
@@ -2765,6 +3504,9 @@
     </w:lvl>
   </w:abstractNum>
   <w:num w:numId="1">
+    <w:abstractNumId w:val="1"/>
+  </w:num>
+  <w:num w:numId="2">
     <w:abstractNumId w:val="0"/>
   </w:num>
 </w:numbering>
@@ -3180,7 +3922,6 @@
   <w:style w:type="character" w:default="1" w:styleId="Tipodeletrapredefinidodopargrafo">
     <w:name w:val="Default Paragraph Font"/>
     <w:uiPriority w:val="1"/>
-    <w:semiHidden/>
     <w:unhideWhenUsed/>
   </w:style>
   <w:style w:type="table" w:default="1" w:styleId="Tabelanormal">

</xml_diff>